<commit_message>
Oddball erste Version ist fertig
</commit_message>
<xml_diff>
--- a/Oddball/todo.docx
+++ b/Oddball/todo.docx
@@ -3,11 +3,9 @@
 <w:document xmlns:wpc="http://schemas.microsoft.com/office/word/2010/wordprocessingCanvas" xmlns:cx="http://schemas.microsoft.com/office/drawing/2014/chartex" xmlns:cx1="http://schemas.microsoft.com/office/drawing/2015/9/8/chartex" xmlns:cx2="http://schemas.microsoft.com/office/drawing/2015/10/21/chartex" xmlns:cx3="http://schemas.microsoft.com/office/drawing/2016/5/9/chartex" xmlns:cx4="http://schemas.microsoft.com/office/drawing/2016/5/10/chartex" xmlns:cx5="http://schemas.microsoft.com/office/drawing/2016/5/11/chartex" xmlns:cx6="http://schemas.microsoft.com/office/drawing/2016/5/12/chartex" xmlns:cx7="http://schemas.microsoft.com/office/drawing/2016/5/13/chartex" xmlns:cx8="http://schemas.microsoft.com/office/drawing/2016/5/14/chartex" xmlns:mc="http://schemas.openxmlformats.org/markup-compatibility/2006" xmlns:aink="http://schemas.microsoft.com/office/drawing/2016/ink" xmlns:am3d="http://schemas.microsoft.com/office/drawing/2017/model3d" xmlns:o="urn:schemas-microsoft-com:office:office" xmlns:r="http://schemas.openxmlformats.org/officeDocument/2006/relationships" xmlns:m="http://schemas.openxmlformats.org/officeDocument/2006/math" xmlns:v="urn:schemas-microsoft-com:vml" xmlns:wp14="http://schemas.microsoft.com/office/word/2010/wordprocessingDrawing" xmlns:wp="http://schemas.openxmlformats.org/drawingml/2006/wordprocessingDrawing" xmlns:w10="urn:schemas-microsoft-com:office:word" xmlns:w="http://schemas.openxmlformats.org/wordprocessingml/2006/main" xmlns:w14="http://schemas.microsoft.com/office/word/2010/wordml" xmlns:w15="http://schemas.microsoft.com/office/word/2012/wordml" xmlns:w16cid="http://schemas.microsoft.com/office/word/2016/wordml/cid" xmlns:w16se="http://schemas.microsoft.com/office/word/2015/wordml/symex" xmlns:wpg="http://schemas.microsoft.com/office/word/2010/wordprocessingGroup" xmlns:wpi="http://schemas.microsoft.com/office/word/2010/wordprocessingInk" xmlns:wne="http://schemas.microsoft.com/office/word/2006/wordml" xmlns:wps="http://schemas.microsoft.com/office/word/2010/wordprocessingShape" mc:Ignorable="w14 w15 w16se w16cid wp14">
   <w:body>
     <w:p>
-      <w:proofErr w:type="spellStart"/>
       <w:r>
         <w:t>Todo</w:t>
       </w:r>
-      <w:proofErr w:type="spellEnd"/>
     </w:p>
     <w:p>
       <w:pPr>
@@ -17,13 +15,8 @@
           <w:numId w:val="1"/>
         </w:numPr>
       </w:pPr>
-      <w:proofErr w:type="spellStart"/>
-      <w:r>
-        <w:t>Fmri</w:t>
-      </w:r>
-      <w:proofErr w:type="spellEnd"/>
-      <w:r>
-        <w:t xml:space="preserve"> einlesen</w:t>
+      <w:r>
+        <w:t>„test“ einbauen“</w:t>
       </w:r>
     </w:p>
     <w:p>
@@ -35,23 +28,7 @@
         </w:numPr>
       </w:pPr>
       <w:r>
-        <w:t xml:space="preserve">Mit </w:t>
-      </w:r>
-      <w:proofErr w:type="spellStart"/>
-      <w:r>
-        <w:t>videos</w:t>
-      </w:r>
-      <w:proofErr w:type="spellEnd"/>
-      <w:r>
-        <w:t xml:space="preserve"> in </w:t>
-      </w:r>
-      <w:proofErr w:type="spellStart"/>
-      <w:r>
-        <w:t>presentation</w:t>
-      </w:r>
-      <w:proofErr w:type="spellEnd"/>
-      <w:r>
-        <w:t xml:space="preserve"> rumspielen</w:t>
+        <w:t>Response active ist nicht die Zeit, die der Zeit sichtbar ist, er soll nur kurz sichtbar sein</w:t>
       </w:r>
     </w:p>
     <w:p>
@@ -63,21 +40,56 @@
         </w:numPr>
       </w:pPr>
       <w:r>
-        <w:t xml:space="preserve">Ein großer </w:t>
-      </w:r>
-      <w:proofErr w:type="spellStart"/>
-      <w:r>
-        <w:t>trial</w:t>
-      </w:r>
-      <w:proofErr w:type="spellEnd"/>
-      <w:r>
-        <w:t xml:space="preserve"> oder kleine mit startzeitpunkt des </w:t>
-      </w:r>
-      <w:proofErr w:type="spellStart"/>
-      <w:r>
-        <w:t>videos</w:t>
-      </w:r>
-      <w:proofErr w:type="spellEnd"/>
+        <w:t>Genau beschrebein, was ich brauche</w:t>
+      </w:r>
+    </w:p>
+    <w:p>
+      <w:pPr>
+        <w:pStyle w:val="Listenabsatz"/>
+        <w:numPr>
+          <w:ilvl w:val="1"/>
+          <w:numId w:val="1"/>
+        </w:numPr>
+      </w:pPr>
+      <w:r>
+        <w:t>Farben der Kreise</w:t>
+      </w:r>
+    </w:p>
+    <w:p>
+      <w:pPr>
+        <w:pStyle w:val="Listenabsatz"/>
+        <w:numPr>
+          <w:ilvl w:val="1"/>
+          <w:numId w:val="1"/>
+        </w:numPr>
+      </w:pPr>
+      <w:r>
+        <w:t>Instruktionen</w:t>
+      </w:r>
+    </w:p>
+    <w:p>
+      <w:pPr>
+        <w:pStyle w:val="Listenabsatz"/>
+        <w:numPr>
+          <w:ilvl w:val="1"/>
+          <w:numId w:val="1"/>
+        </w:numPr>
+      </w:pPr>
+      <w:r>
+        <w:t>Logfile single</w:t>
+      </w:r>
+    </w:p>
+    <w:p>
+      <w:pPr>
+        <w:pStyle w:val="Listenabsatz"/>
+        <w:numPr>
+          <w:ilvl w:val="1"/>
+          <w:numId w:val="1"/>
+        </w:numPr>
+      </w:pPr>
+      <w:r>
+        <w:t>Logfile all</w:t>
+      </w:r>
     </w:p>
     <w:p>
       <w:pPr>
@@ -88,11 +100,81 @@
         </w:numPr>
       </w:pPr>
       <w:r>
-        <w:t>Parametrisierung</w:t>
+        <w:t>Parametrisierung und manche Sachen dort als Default einfügen</w:t>
+      </w:r>
+    </w:p>
+    <w:p>
+      <w:pPr>
+        <w:pStyle w:val="Listenabsatz"/>
+        <w:numPr>
+          <w:ilvl w:val="0"/>
+          <w:numId w:val="1"/>
+        </w:numPr>
+      </w:pPr>
+      <w:r>
+        <w:t>Video wechseln können, abhängig vom Spiel, getrennt für auditiv und visuell und 1 ist immer neutral</w:t>
+      </w:r>
+      <w:r>
+        <w:br/>
       </w:r>
       <w:bookmarkStart w:id="0" w:name="_GoBack"/>
       <w:bookmarkEnd w:id="0"/>
     </w:p>
+    <w:p>
+      <w:r>
+        <w:t>Fragen</w:t>
+      </w:r>
+    </w:p>
+    <w:p>
+      <w:pPr>
+        <w:pStyle w:val="Listenabsatz"/>
+        <w:numPr>
+          <w:ilvl w:val="0"/>
+          <w:numId w:val="1"/>
+        </w:numPr>
+      </w:pPr>
+      <w:r>
+        <w:t>Entweder video und sounds ODER video und kreise oder?</w:t>
+      </w:r>
+    </w:p>
+    <w:p>
+      <w:pPr>
+        <w:pStyle w:val="Listenabsatz"/>
+        <w:numPr>
+          <w:ilvl w:val="0"/>
+          <w:numId w:val="1"/>
+        </w:numPr>
+      </w:pPr>
+      <w:r>
+        <w:t>Reihenfolge der trials</w:t>
+      </w:r>
+    </w:p>
+    <w:p>
+      <w:pPr>
+        <w:pStyle w:val="Listenabsatz"/>
+        <w:numPr>
+          <w:ilvl w:val="0"/>
+          <w:numId w:val="1"/>
+        </w:numPr>
+      </w:pPr>
+      <w:r>
+        <w:t>Wie soll der logfile aussehen?</w:t>
+      </w:r>
+    </w:p>
+    <w:p>
+      <w:pPr>
+        <w:pStyle w:val="Listenabsatz"/>
+        <w:numPr>
+          <w:ilvl w:val="0"/>
+          <w:numId w:val="1"/>
+        </w:numPr>
+      </w:pPr>
+      <w:r>
+        <w:t>Feste sprünge bei den potentiellen ISIs wie bei der aufgabe von benji?</w:t>
+      </w:r>
+    </w:p>
+    <w:p/>
+    <w:p/>
     <w:sectPr>
       <w:pgSz w:w="11906" w:h="16838"/>
       <w:pgMar w:top="1417" w:right="1417" w:bottom="1134" w:left="1417" w:header="708" w:footer="708" w:gutter="0"/>
@@ -120,7 +202,7 @@
         <w:rFonts w:ascii="Calibri" w:eastAsiaTheme="minorHAnsi" w:hAnsi="Calibri" w:cs="Calibri" w:hint="default"/>
       </w:rPr>
     </w:lvl>
-    <w:lvl w:ilvl="1" w:tplc="04070003" w:tentative="1">
+    <w:lvl w:ilvl="1" w:tplc="04070003">
       <w:start w:val="1"/>
       <w:numFmt w:val="bullet"/>
       <w:lvlText w:val="o"/>
@@ -240,7 +322,7 @@
       </w:pPr>
     </w:pPrDefault>
   </w:docDefaults>
-  <w:latentStyles w:defLockedState="0" w:defUIPriority="99" w:defSemiHidden="0" w:defUnhideWhenUsed="0" w:defQFormat="0" w:count="375">
+  <w:latentStyles w:defLockedState="0" w:defUIPriority="99" w:defSemiHidden="0" w:defUnhideWhenUsed="0" w:defQFormat="0" w:count="377">
     <w:lsdException w:name="Normal" w:uiPriority="0" w:qFormat="1"/>
     <w:lsdException w:name="heading 1" w:uiPriority="9" w:qFormat="1"/>
     <w:lsdException w:name="heading 2" w:semiHidden="1" w:uiPriority="9" w:unhideWhenUsed="1" w:qFormat="1"/>
@@ -616,6 +698,8 @@
     <w:lsdException w:name="Smart Hyperlink" w:semiHidden="1" w:unhideWhenUsed="1"/>
     <w:lsdException w:name="Hashtag" w:semiHidden="1" w:unhideWhenUsed="1"/>
     <w:lsdException w:name="Unresolved Mention" w:semiHidden="1" w:unhideWhenUsed="1"/>
+    <w:lsdException w:name="Smart Link" w:semiHidden="1" w:unhideWhenUsed="1"/>
+    <w:lsdException w:name="Smart Link Error" w:semiHidden="1" w:unhideWhenUsed="1"/>
   </w:latentStyles>
   <w:style w:type="paragraph" w:default="1" w:styleId="Standard">
     <w:name w:val="Normal"/>

</xml_diff>